<commit_message>
Lab report -03 (Threads)
</commit_message>
<xml_diff>
--- a/lab_ 01.docx
+++ b/lab_ 01.docx
@@ -1,70 +1,137 @@
 
 <file path=word/document.xml><?xml version="1.0" encoding="utf-8"?>
-<w:document xmlns:wpc="http://schemas.microsoft.com/office/word/2010/wordprocessingCanvas" xmlns:cx="http://schemas.microsoft.com/office/drawing/2014/chartex" xmlns:cx1="http://schemas.microsoft.com/office/drawing/2015/9/8/chartex" xmlns:cx2="http://schemas.microsoft.com/office/drawing/2015/10/21/chartex" xmlns:cx3="http://schemas.microsoft.com/office/drawing/2016/5/9/chartex" xmlns:cx4="http://schemas.microsoft.com/office/drawing/2016/5/10/chartex" xmlns:cx5="http://schemas.microsoft.com/office/drawing/2016/5/11/chartex" xmlns:cx6="http://schemas.microsoft.com/office/drawing/2016/5/12/chartex" xmlns:cx7="http://schemas.microsoft.com/office/drawing/2016/5/13/chartex" xmlns:cx8="http://schemas.microsoft.com/office/drawing/2016/5/14/chartex" xmlns:mc="http://schemas.openxmlformats.org/markup-compatibility/2006" xmlns:aink="http://schemas.microsoft.com/office/drawing/2016/ink" xmlns:am3d="http://schemas.microsoft.com/office/drawing/2017/model3d" xmlns:o="urn:schemas-microsoft-com:office:office" xmlns:r="http://schemas.openxmlformats.org/officeDocument/2006/relationships" xmlns:m="http://schemas.openxmlformats.org/officeDocument/2006/math" xmlns:v="urn:schemas-microsoft-com:vml" xmlns:wp14="http://schemas.microsoft.com/office/word/2010/wordprocessingDrawing" xmlns:wp="http://schemas.openxmlformats.org/drawingml/2006/wordprocessingDrawing" xmlns:w10="urn:schemas-microsoft-com:office:word" xmlns:w="http://schemas.openxmlformats.org/wordprocessingml/2006/main" xmlns:w14="http://schemas.microsoft.com/office/word/2010/wordml" xmlns:w15="http://schemas.microsoft.com/office/word/2012/wordml" xmlns:w16cid="http://schemas.microsoft.com/office/word/2016/wordml/cid" xmlns:w16se="http://schemas.microsoft.com/office/word/2015/wordml/symex" xmlns:wpg="http://schemas.microsoft.com/office/word/2010/wordprocessingGroup" xmlns:wpi="http://schemas.microsoft.com/office/word/2010/wordprocessingInk" xmlns:wne="http://schemas.microsoft.com/office/word/2006/wordml" xmlns:wps="http://schemas.microsoft.com/office/word/2010/wordprocessingShape" mc:Ignorable="w14 w15 w16se w16cid wp14">
+<w:document xmlns:wpc="http://schemas.microsoft.com/office/word/2010/wordprocessingCanvas" xmlns:cx="http://schemas.microsoft.com/office/drawing/2014/chartex" xmlns:cx1="http://schemas.microsoft.com/office/drawing/2015/9/8/chartex" xmlns:cx2="http://schemas.microsoft.com/office/drawing/2015/10/21/chartex" xmlns:cx3="http://schemas.microsoft.com/office/drawing/2016/5/9/chartex" xmlns:cx4="http://schemas.microsoft.com/office/drawing/2016/5/10/chartex" xmlns:cx5="http://schemas.microsoft.com/office/drawing/2016/5/11/chartex" xmlns:cx6="http://schemas.microsoft.com/office/drawing/2016/5/12/chartex" xmlns:cx7="http://schemas.microsoft.com/office/drawing/2016/5/13/chartex" xmlns:cx8="http://schemas.microsoft.com/office/drawing/2016/5/14/chartex" xmlns:mc="http://schemas.openxmlformats.org/markup-compatibility/2006" xmlns:aink="http://schemas.microsoft.com/office/drawing/2016/ink" xmlns:am3d="http://schemas.microsoft.com/office/drawing/2017/model3d" xmlns:o="urn:schemas-microsoft-com:office:office" xmlns:r="http://schemas.openxmlformats.org/officeDocument/2006/relationships" xmlns:m="http://schemas.openxmlformats.org/officeDocument/2006/math" xmlns:v="urn:schemas-microsoft-com:vml" xmlns:wp14="http://schemas.microsoft.com/office/word/2010/wordprocessingDrawing" xmlns:wp="http://schemas.openxmlformats.org/drawingml/2006/wordprocessingDrawing" xmlns:w10="urn:schemas-microsoft-com:office:word" xmlns:w="http://schemas.openxmlformats.org/wordprocessingml/2006/main" xmlns:w14="http://schemas.microsoft.com/office/word/2010/wordml" xmlns:w15="http://schemas.microsoft.com/office/word/2012/wordml" xmlns:w16cex="http://schemas.microsoft.com/office/word/2018/wordml/cex" xmlns:w16cid="http://schemas.microsoft.com/office/word/2016/wordml/cid" xmlns:w16="http://schemas.microsoft.com/office/word/2018/wordml" xmlns:w16se="http://schemas.microsoft.com/office/word/2015/wordml/symex" xmlns:wpg="http://schemas.microsoft.com/office/word/2010/wordprocessingGroup" xmlns:wpi="http://schemas.microsoft.com/office/word/2010/wordprocessingInk" xmlns:wne="http://schemas.microsoft.com/office/word/2006/wordml" xmlns:wps="http://schemas.microsoft.com/office/word/2010/wordprocessingShape" mc:Ignorable="w14 w15 w16se w16cid w16 w16cex wp14">
   <w:body>
     <w:p>
       <w:pPr>
         <w:rPr>
           <w:rFonts w:ascii="Times New Roman" w:hAnsi="Times New Roman" w:cs="Times New Roman"/>
+          <w:b/>
+          <w:bCs/>
           <w:sz w:val="32"/>
           <w:szCs w:val="32"/>
-        </w:rPr>
-      </w:pPr>
-      <w:r>
-        <w:rPr>
-          <w:rFonts w:ascii="Times New Roman" w:hAnsi="Times New Roman" w:cs="Times New Roman"/>
+          <w:u w:val="single"/>
+        </w:rPr>
+      </w:pPr>
+      <w:r>
+        <w:rPr>
+          <w:rFonts w:ascii="Times New Roman" w:hAnsi="Times New Roman" w:cs="Times New Roman"/>
+          <w:b/>
+          <w:bCs/>
           <w:sz w:val="32"/>
           <w:szCs w:val="32"/>
         </w:rPr>
-        <w:t>Lab Report</w:t>
-      </w:r>
-      <w:r>
-        <w:rPr>
-          <w:rFonts w:ascii="Times New Roman" w:hAnsi="Times New Roman" w:cs="Times New Roman"/>
+        <w:t xml:space="preserve">                                     </w:t>
+      </w:r>
+      <w:r>
+        <w:rPr>
+          <w:rFonts w:ascii="Times New Roman" w:hAnsi="Times New Roman" w:cs="Times New Roman"/>
+          <w:b/>
+          <w:bCs/>
           <w:sz w:val="32"/>
           <w:szCs w:val="32"/>
-        </w:rPr>
-        <w:t xml:space="preserve"> No : </w:t>
-      </w:r>
-      <w:r>
-        <w:rPr>
-          <w:rFonts w:ascii="Times New Roman" w:hAnsi="Times New Roman" w:cs="Times New Roman"/>
+          <w:u w:val="single"/>
+        </w:rPr>
+        <w:t>Lab Report</w:t>
+      </w:r>
+      <w:r>
+        <w:rPr>
+          <w:rFonts w:ascii="Times New Roman" w:hAnsi="Times New Roman" w:cs="Times New Roman"/>
+          <w:b/>
+          <w:bCs/>
           <w:sz w:val="32"/>
           <w:szCs w:val="32"/>
-        </w:rPr>
-        <w:t>0</w:t>
-      </w:r>
-      <w:r>
-        <w:rPr>
-          <w:rFonts w:ascii="Times New Roman" w:hAnsi="Times New Roman" w:cs="Times New Roman"/>
+          <w:u w:val="single"/>
+        </w:rPr>
+        <w:t xml:space="preserve"> No : </w:t>
+      </w:r>
+      <w:r>
+        <w:rPr>
+          <w:rFonts w:ascii="Times New Roman" w:hAnsi="Times New Roman" w:cs="Times New Roman"/>
+          <w:b/>
+          <w:bCs/>
           <w:sz w:val="32"/>
           <w:szCs w:val="32"/>
-        </w:rPr>
-        <w:t xml:space="preserve">1 </w:t>
-      </w:r>
-    </w:p>
-    <w:p>
-      <w:pPr>
-        <w:rPr>
-          <w:rFonts w:ascii="Times New Roman" w:hAnsi="Times New Roman" w:cs="Times New Roman"/>
-          <w:sz w:val="24"/>
-          <w:szCs w:val="24"/>
-        </w:rPr>
-      </w:pPr>
-      <w:r>
-        <w:rPr>
-          <w:rFonts w:ascii="Times New Roman" w:hAnsi="Times New Roman" w:cs="Times New Roman"/>
+          <w:u w:val="single"/>
+        </w:rPr>
+        <w:t>0</w:t>
+      </w:r>
+      <w:r>
+        <w:rPr>
+          <w:rFonts w:ascii="Times New Roman" w:hAnsi="Times New Roman" w:cs="Times New Roman"/>
+          <w:b/>
+          <w:bCs/>
           <w:sz w:val="32"/>
           <w:szCs w:val="32"/>
-        </w:rPr>
-        <w:t>Lab Report</w:t>
-      </w:r>
+          <w:u w:val="single"/>
+        </w:rPr>
+        <w:t xml:space="preserve">1 </w:t>
+      </w:r>
+    </w:p>
+    <w:p>
+      <w:pPr>
+        <w:rPr>
+          <w:rFonts w:ascii="Times New Roman" w:hAnsi="Times New Roman" w:cs="Times New Roman"/>
+          <w:b/>
+          <w:bCs/>
+          <w:sz w:val="28"/>
+          <w:szCs w:val="28"/>
+        </w:rPr>
+      </w:pPr>
+      <w:r>
+        <w:rPr>
+          <w:rFonts w:ascii="Times New Roman" w:hAnsi="Times New Roman" w:cs="Times New Roman"/>
+          <w:b/>
+          <w:bCs/>
+          <w:sz w:val="28"/>
+          <w:szCs w:val="28"/>
+        </w:rPr>
+        <w:t xml:space="preserve">Name: Zafrul Hasan Khan </w:t>
+      </w:r>
+      <w:r>
+        <w:rPr>
+          <w:rFonts w:ascii="Times New Roman" w:hAnsi="Times New Roman" w:cs="Times New Roman"/>
+          <w:b/>
+          <w:bCs/>
+          <w:sz w:val="28"/>
+          <w:szCs w:val="28"/>
+        </w:rPr>
+        <w:t xml:space="preserve">                                                              ID: IT-18003</w:t>
+      </w:r>
+    </w:p>
+    <w:p>
+      <w:pPr>
+        <w:rPr>
+          <w:rFonts w:ascii="Times New Roman" w:hAnsi="Times New Roman" w:cs="Times New Roman"/>
+          <w:b/>
+          <w:bCs/>
+          <w:sz w:val="28"/>
+          <w:szCs w:val="28"/>
+        </w:rPr>
+      </w:pPr>
+    </w:p>
+    <w:p>
+      <w:pPr>
+        <w:rPr>
+          <w:rFonts w:ascii="Times New Roman" w:hAnsi="Times New Roman" w:cs="Times New Roman"/>
+          <w:sz w:val="24"/>
+          <w:szCs w:val="24"/>
+        </w:rPr>
+      </w:pPr>
       <w:r>
         <w:rPr>
           <w:rFonts w:ascii="Times New Roman" w:hAnsi="Times New Roman" w:cs="Times New Roman"/>
           <w:sz w:val="32"/>
           <w:szCs w:val="32"/>
         </w:rPr>
+        <w:t>Lab Report</w:t>
+      </w:r>
+      <w:r>
+        <w:rPr>
+          <w:rFonts w:ascii="Times New Roman" w:hAnsi="Times New Roman" w:cs="Times New Roman"/>
+          <w:sz w:val="32"/>
+          <w:szCs w:val="32"/>
+        </w:rPr>
         <w:t xml:space="preserve"> Name :</w:t>
       </w:r>
       <w:r>
@@ -157,15 +224,7 @@
           <w:sz w:val="24"/>
           <w:szCs w:val="24"/>
         </w:rPr>
-        <w:t>.</w:t>
-      </w:r>
-      <w:r>
-        <w:rPr>
-          <w:rFonts w:ascii="Times New Roman" w:hAnsi="Times New Roman" w:cs="Times New Roman"/>
-          <w:sz w:val="24"/>
-          <w:szCs w:val="24"/>
-        </w:rPr>
-        <w:t xml:space="preserve">    </w:t>
+        <w:t xml:space="preserve">.    </w:t>
       </w:r>
     </w:p>
     <w:p>
@@ -195,9 +254,8 @@
           <w:sz w:val="24"/>
           <w:szCs w:val="24"/>
         </w:rPr>
-        <w:t>(</w:t>
-      </w:r>
-      <w:proofErr w:type="spellStart"/>
+        <w:t>(i)</w:t>
+      </w:r>
       <w:r>
         <w:rPr>
           <w:rFonts w:ascii="Times New Roman" w:hAnsi="Times New Roman" w:cs="Times New Roman"/>
@@ -206,9 +264,8 @@
           <w:sz w:val="24"/>
           <w:szCs w:val="24"/>
         </w:rPr>
-        <w:t>i</w:t>
-      </w:r>
-      <w:proofErr w:type="spellEnd"/>
+        <w:t xml:space="preserve"> </w:t>
+      </w:r>
       <w:r>
         <w:rPr>
           <w:rFonts w:ascii="Times New Roman" w:hAnsi="Times New Roman" w:cs="Times New Roman"/>
@@ -217,37 +274,7 @@
           <w:sz w:val="24"/>
           <w:szCs w:val="24"/>
         </w:rPr>
-        <w:t>)</w:t>
-      </w:r>
-      <w:r>
-        <w:rPr>
-          <w:rFonts w:ascii="Times New Roman" w:hAnsi="Times New Roman" w:cs="Times New Roman"/>
-          <w:b/>
-          <w:bCs/>
-          <w:sz w:val="24"/>
-          <w:szCs w:val="24"/>
-        </w:rPr>
-        <w:t xml:space="preserve"> </w:t>
-      </w:r>
-      <w:r>
-        <w:rPr>
-          <w:rFonts w:ascii="Times New Roman" w:hAnsi="Times New Roman" w:cs="Times New Roman"/>
-          <w:b/>
-          <w:bCs/>
-          <w:sz w:val="24"/>
-          <w:szCs w:val="24"/>
-        </w:rPr>
-        <w:t>Linux Operating system</w:t>
-      </w:r>
-      <w:r>
-        <w:rPr>
-          <w:rFonts w:ascii="Times New Roman" w:hAnsi="Times New Roman" w:cs="Times New Roman"/>
-          <w:b/>
-          <w:bCs/>
-          <w:sz w:val="24"/>
-          <w:szCs w:val="24"/>
-        </w:rPr>
-        <w:t xml:space="preserve"> : </w:t>
+        <w:t xml:space="preserve">Linux Operating system : </w:t>
       </w:r>
       <w:r>
         <w:rPr>
@@ -304,7 +331,16 @@
           <w:szCs w:val="24"/>
           <w:shd w:val="clear" w:color="auto" w:fill="FFFFFF"/>
         </w:rPr>
-        <w:t xml:space="preserve"> </w:t>
+        <w:t xml:space="preserve"> Linux is a </w:t>
+      </w:r>
+      <w:r>
+        <w:rPr>
+          <w:rFonts w:ascii="Arial" w:hAnsi="Arial" w:cs="Arial"/>
+          <w:sz w:val="24"/>
+          <w:szCs w:val="24"/>
+          <w:shd w:val="clear" w:color="auto" w:fill="FFFFFF"/>
+        </w:rPr>
+        <w:t>unix</w:t>
       </w:r>
       <w:r>
         <w:rPr>
@@ -314,48 +350,7 @@
           <w:szCs w:val="24"/>
           <w:shd w:val="clear" w:color="auto" w:fill="FFFFFF"/>
         </w:rPr>
-        <w:t>Linux is a </w:t>
-      </w:r>
-      <w:proofErr w:type="spellStart"/>
-      <w:r>
-        <w:rPr>
-          <w:rFonts w:ascii="Arial" w:hAnsi="Arial" w:cs="Arial"/>
-          <w:sz w:val="24"/>
-          <w:szCs w:val="24"/>
-          <w:shd w:val="clear" w:color="auto" w:fill="FFFFFF"/>
-        </w:rPr>
-        <w:t>unix</w:t>
-      </w:r>
-      <w:proofErr w:type="spellEnd"/>
-      <w:r>
-        <w:rPr>
-          <w:rFonts w:ascii="Arial" w:hAnsi="Arial" w:cs="Arial"/>
-          <w:color w:val="6C6C6C"/>
-          <w:sz w:val="24"/>
-          <w:szCs w:val="24"/>
-          <w:shd w:val="clear" w:color="auto" w:fill="FFFFFF"/>
-        </w:rPr>
-        <w:t>-like, open source and community-developed</w:t>
-      </w:r>
-      <w:r>
-        <w:rPr>
-          <w:rFonts w:ascii="Arial" w:hAnsi="Arial" w:cs="Arial"/>
-          <w:color w:val="6C6C6C"/>
-          <w:sz w:val="24"/>
-          <w:szCs w:val="24"/>
-          <w:shd w:val="clear" w:color="auto" w:fill="FFFFFF"/>
-        </w:rPr>
-        <w:t xml:space="preserve"> operating system </w:t>
-      </w:r>
-      <w:r>
-        <w:rPr>
-          <w:rFonts w:ascii="Arial" w:hAnsi="Arial" w:cs="Arial"/>
-          <w:color w:val="6C6C6C"/>
-          <w:sz w:val="24"/>
-          <w:szCs w:val="24"/>
-          <w:shd w:val="clear" w:color="auto" w:fill="FFFFFF"/>
-        </w:rPr>
-        <w:t> for computers, servers, mainframes, mobile devices and embedded devices</w:t>
+        <w:t>-like, open source and community-developed operating system  for computers, servers, mainframes, mobile devices and embedded devices</w:t>
       </w:r>
     </w:p>
     <w:p>
@@ -385,35 +380,7 @@
           <w:b/>
           <w:bCs/>
         </w:rPr>
-        <w:t xml:space="preserve">(ii) </w:t>
-      </w:r>
-      <w:r>
-        <w:rPr>
-          <w:b/>
-          <w:bCs/>
-        </w:rPr>
-        <w:t>Different Type of Linux</w:t>
-      </w:r>
-      <w:r>
-        <w:rPr>
-          <w:b/>
-          <w:bCs/>
-        </w:rPr>
-        <w:t xml:space="preserve"> </w:t>
-      </w:r>
-      <w:r>
-        <w:rPr>
-          <w:b/>
-          <w:bCs/>
-        </w:rPr>
-        <w:t>Distribution</w:t>
-      </w:r>
-      <w:r>
-        <w:rPr>
-          <w:b/>
-          <w:bCs/>
-        </w:rPr>
-        <w:t xml:space="preserve"> :</w:t>
+        <w:t>(ii) Different Type of Linux Distribution :</w:t>
       </w:r>
       <w:r>
         <w:t xml:space="preserve"> Linux Distribution is an operating system made from a software collection that is based upon the Linux kernel and ,often, a package management system.</w:t>
@@ -434,25 +401,7 @@
           <w:sz w:val="23"/>
           <w:szCs w:val="23"/>
         </w:rPr>
-        <w:t>Linux has a number of different versions to suit any type of user. From new users to hard-core users, you’ll find a “flavor</w:t>
-      </w:r>
-      <w:r>
-        <w:rPr>
-          <w:rFonts w:ascii="Verdana" w:hAnsi="Verdana"/>
-          <w:color w:val="222222"/>
-          <w:sz w:val="23"/>
-          <w:szCs w:val="23"/>
-        </w:rPr>
-        <w:t>”</w:t>
-      </w:r>
-      <w:r>
-        <w:rPr>
-          <w:rFonts w:ascii="Verdana" w:hAnsi="Verdana"/>
-          <w:color w:val="222222"/>
-          <w:sz w:val="23"/>
-          <w:szCs w:val="23"/>
-        </w:rPr>
-        <w:t xml:space="preserve"> of Linux to match your needs. These versions are called distributions (or, in the short form, “distros”). Nearly every distribution of Linux can be downloaded for free, burned onto disk (or USB thumb drive), and installed (on as many machines as you like).</w:t>
+        <w:t>Linux has a number of different versions to suit any type of user. From new users to hard-core users, you’ll find a “flavor” of Linux to match your needs. These versions are called distributions (or, in the short form, “distros”). Nearly every distribution of Linux can be downloaded for free, burned onto disk (or USB thumb drive), and installed (on as many machines as you like).</w:t>
       </w:r>
     </w:p>
     <w:p>
@@ -723,8 +672,6 @@
           <w:szCs w:val="23"/>
         </w:rPr>
       </w:pPr>
-      <w:bookmarkStart w:id="0" w:name="_GoBack"/>
-      <w:bookmarkEnd w:id="0"/>
     </w:p>
     <w:p>
       <w:pPr>
@@ -821,7 +768,6 @@
           <w:sz w:val="24"/>
           <w:szCs w:val="24"/>
         </w:rPr>
-        <w:lastRenderedPageBreak/>
         <w:t xml:space="preserve"> </w:t>
       </w:r>
     </w:p>
@@ -890,43 +836,15 @@
           <w:sz w:val="24"/>
           <w:szCs w:val="24"/>
         </w:rPr>
-        <w:t xml:space="preserve">Before we install </w:t>
-      </w:r>
-      <w:proofErr w:type="spellStart"/>
-      <w:r>
-        <w:rPr>
-          <w:rFonts w:ascii="Times New Roman" w:hAnsi="Times New Roman" w:cs="Times New Roman"/>
-          <w:sz w:val="24"/>
-          <w:szCs w:val="24"/>
-        </w:rPr>
-        <w:t>linux</w:t>
-      </w:r>
-      <w:proofErr w:type="spellEnd"/>
-      <w:r>
-        <w:rPr>
-          <w:rFonts w:ascii="Times New Roman" w:hAnsi="Times New Roman" w:cs="Times New Roman"/>
-          <w:sz w:val="24"/>
-          <w:szCs w:val="24"/>
-        </w:rPr>
-        <w:t xml:space="preserve"> we need to do some things first as we are going to install it from a ISO file so we need to burn it to a pen drive first to do so we use a software called </w:t>
-      </w:r>
-      <w:proofErr w:type="spellStart"/>
-      <w:r>
-        <w:rPr>
-          <w:rFonts w:ascii="Times New Roman" w:hAnsi="Times New Roman" w:cs="Times New Roman"/>
-          <w:sz w:val="24"/>
-          <w:szCs w:val="24"/>
-        </w:rPr>
-        <w:t>linux</w:t>
-      </w:r>
-      <w:proofErr w:type="spellEnd"/>
-      <w:r>
-        <w:rPr>
-          <w:rFonts w:ascii="Times New Roman" w:hAnsi="Times New Roman" w:cs="Times New Roman"/>
-          <w:sz w:val="24"/>
-          <w:szCs w:val="24"/>
-        </w:rPr>
-        <w:t>-iso-burner so the steps are :</w:t>
+        <w:t xml:space="preserve">Before we install linux we need to do some things first as we are going to install it from a ISO file so we need to burn it to a pen drive first to do so we use a software called </w:t>
+      </w:r>
+      <w:r>
+        <w:rPr>
+          <w:rFonts w:ascii="Times New Roman" w:hAnsi="Times New Roman" w:cs="Times New Roman"/>
+          <w:sz w:val="24"/>
+          <w:szCs w:val="24"/>
+        </w:rPr>
+        <w:t>linux-iso-burner so the steps are :</w:t>
       </w:r>
     </w:p>
     <w:p>
@@ -1041,25 +959,7 @@
           <w:sz w:val="24"/>
           <w:szCs w:val="24"/>
         </w:rPr>
-        <w:t xml:space="preserve">We are going to install </w:t>
-      </w:r>
-      <w:proofErr w:type="spellStart"/>
-      <w:r>
-        <w:rPr>
-          <w:rFonts w:ascii="Times New Roman" w:hAnsi="Times New Roman" w:cs="Times New Roman"/>
-          <w:sz w:val="24"/>
-          <w:szCs w:val="24"/>
-        </w:rPr>
-        <w:t>linux</w:t>
-      </w:r>
-      <w:proofErr w:type="spellEnd"/>
-      <w:r>
-        <w:rPr>
-          <w:rFonts w:ascii="Times New Roman" w:hAnsi="Times New Roman" w:cs="Times New Roman"/>
-          <w:sz w:val="24"/>
-          <w:szCs w:val="24"/>
-        </w:rPr>
-        <w:t xml:space="preserve"> mint ISO for installation the steps  are described below </w:t>
+        <w:t xml:space="preserve">We are going to install linux mint ISO for installation the steps  are described below </w:t>
       </w:r>
     </w:p>
     <w:p>
@@ -1093,51 +993,15 @@
           <w:sz w:val="24"/>
           <w:szCs w:val="24"/>
         </w:rPr>
-        <w:t xml:space="preserve">To install </w:t>
-      </w:r>
-      <w:proofErr w:type="spellStart"/>
-      <w:r>
-        <w:rPr>
-          <w:rFonts w:ascii="Times New Roman" w:hAnsi="Times New Roman" w:cs="Times New Roman"/>
-          <w:sz w:val="24"/>
-          <w:szCs w:val="24"/>
-        </w:rPr>
-        <w:t>linux</w:t>
-      </w:r>
-      <w:proofErr w:type="spellEnd"/>
-      <w:r>
-        <w:rPr>
-          <w:rFonts w:ascii="Times New Roman" w:hAnsi="Times New Roman" w:cs="Times New Roman"/>
-          <w:sz w:val="24"/>
-          <w:szCs w:val="24"/>
-        </w:rPr>
-        <w:t xml:space="preserve"> we first need to make room for it on our hard drive  , we can use partition master to do so or we can do it manually </w:t>
-      </w:r>
-      <w:r>
-        <w:rPr>
-          <w:rFonts w:ascii="Times New Roman" w:hAnsi="Times New Roman" w:cs="Times New Roman"/>
-          <w:sz w:val="24"/>
-          <w:szCs w:val="24"/>
-        </w:rPr>
-        <w:t xml:space="preserve"> . As for this installation 50 GB from the hard drive was taken to make the </w:t>
-      </w:r>
-      <w:proofErr w:type="spellStart"/>
-      <w:r>
-        <w:rPr>
-          <w:rFonts w:ascii="Times New Roman" w:hAnsi="Times New Roman" w:cs="Times New Roman"/>
-          <w:sz w:val="24"/>
-          <w:szCs w:val="24"/>
-        </w:rPr>
-        <w:t>linux</w:t>
-      </w:r>
-      <w:proofErr w:type="spellEnd"/>
-      <w:r>
-        <w:rPr>
-          <w:rFonts w:ascii="Times New Roman" w:hAnsi="Times New Roman" w:cs="Times New Roman"/>
-          <w:sz w:val="24"/>
-          <w:szCs w:val="24"/>
-        </w:rPr>
-        <w:t xml:space="preserve"> partition .</w:t>
+        <w:t xml:space="preserve">To install linux we first need to make room for it on our hard drive  , we can use partition master to do so or we can do it manually </w:t>
+      </w:r>
+      <w:r>
+        <w:rPr>
+          <w:rFonts w:ascii="Times New Roman" w:hAnsi="Times New Roman" w:cs="Times New Roman"/>
+          <w:sz w:val="24"/>
+          <w:szCs w:val="24"/>
+        </w:rPr>
+        <w:t xml:space="preserve"> . As for this installation 50 GB from the hard drive was taken to make the linux partition .</w:t>
       </w:r>
     </w:p>
     <w:p>
@@ -1187,25 +1051,7 @@
           <w:sz w:val="24"/>
           <w:szCs w:val="24"/>
         </w:rPr>
-        <w:t xml:space="preserve">We need to burn the ISO file to install , </w:t>
-      </w:r>
-      <w:proofErr w:type="spellStart"/>
-      <w:r>
-        <w:rPr>
-          <w:rFonts w:ascii="Times New Roman" w:hAnsi="Times New Roman" w:cs="Times New Roman"/>
-          <w:sz w:val="24"/>
-          <w:szCs w:val="24"/>
-        </w:rPr>
-        <w:t>linux</w:t>
-      </w:r>
-      <w:proofErr w:type="spellEnd"/>
-      <w:r>
-        <w:rPr>
-          <w:rFonts w:ascii="Times New Roman" w:hAnsi="Times New Roman" w:cs="Times New Roman"/>
-          <w:sz w:val="24"/>
-          <w:szCs w:val="24"/>
-        </w:rPr>
-        <w:t xml:space="preserve">-iso-burner can be used for this process </w:t>
+        <w:t xml:space="preserve">We need to burn the ISO file to install , linux-iso-burner can be used for this process </w:t>
       </w:r>
     </w:p>
     <w:p>
@@ -1710,18 +1556,8 @@
           <w:sz w:val="24"/>
           <w:szCs w:val="24"/>
         </w:rPr>
-        <w:t xml:space="preserve">After that we need to set the key board lay out we use , as for me I selected the standard Bengali keyboard </w:t>
-      </w:r>
-      <w:proofErr w:type="spellStart"/>
-      <w:r>
-        <w:rPr>
-          <w:rFonts w:ascii="Times New Roman" w:hAnsi="Times New Roman" w:cs="Times New Roman"/>
-          <w:sz w:val="24"/>
-          <w:szCs w:val="24"/>
-        </w:rPr>
-        <w:t>layput</w:t>
-      </w:r>
-      <w:proofErr w:type="spellEnd"/>
+        <w:t>After that we need to set the key board lay out we use , as for me I selected the standard Bengali keyboard layput</w:t>
+      </w:r>
     </w:p>
     <w:p>
       <w:pPr>
@@ -2202,25 +2038,7 @@
           <w:sz w:val="24"/>
           <w:szCs w:val="24"/>
         </w:rPr>
-        <w:t xml:space="preserve">We can then update out packages by </w:t>
-      </w:r>
-      <w:proofErr w:type="spellStart"/>
-      <w:r>
-        <w:rPr>
-          <w:rFonts w:ascii="Times New Roman" w:hAnsi="Times New Roman" w:cs="Times New Roman"/>
-          <w:sz w:val="24"/>
-          <w:szCs w:val="24"/>
-        </w:rPr>
-        <w:t>sudo</w:t>
-      </w:r>
-      <w:proofErr w:type="spellEnd"/>
-      <w:r>
-        <w:rPr>
-          <w:rFonts w:ascii="Times New Roman" w:hAnsi="Times New Roman" w:cs="Times New Roman"/>
-          <w:sz w:val="24"/>
-          <w:szCs w:val="24"/>
-        </w:rPr>
-        <w:t xml:space="preserve"> apt-get update and make a directory through the terminal </w:t>
+        <w:t xml:space="preserve">We can then update out packages by sudo apt-get update and make a directory through the terminal </w:t>
       </w:r>
     </w:p>
     <w:p>
@@ -2281,25 +2099,7 @@
           <w:sz w:val="24"/>
           <w:szCs w:val="24"/>
         </w:rPr>
-        <w:t xml:space="preserve">Linux being an open source platform it is a great way to learn about open source and learn about operating systems the first step of beginning is to install </w:t>
-      </w:r>
-      <w:proofErr w:type="spellStart"/>
-      <w:r>
-        <w:rPr>
-          <w:rFonts w:ascii="Times New Roman" w:hAnsi="Times New Roman" w:cs="Times New Roman"/>
-          <w:sz w:val="24"/>
-          <w:szCs w:val="24"/>
-        </w:rPr>
-        <w:t>linux</w:t>
-      </w:r>
-      <w:proofErr w:type="spellEnd"/>
-      <w:r>
-        <w:rPr>
-          <w:rFonts w:ascii="Times New Roman" w:hAnsi="Times New Roman" w:cs="Times New Roman"/>
-          <w:sz w:val="24"/>
-          <w:szCs w:val="24"/>
-        </w:rPr>
-        <w:t xml:space="preserve"> we have done that in this lab and it was a very fun experience doing it </w:t>
+        <w:t xml:space="preserve">Linux being an open source platform it is a great way to learn about open source and learn about operating systems the first step of beginning is to install linux we have done that in this lab and it was a very fun experience doing it </w:t>
       </w:r>
     </w:p>
     <w:p>
@@ -2322,7 +2122,7 @@
 </file>
 
 <file path=word/numbering.xml><?xml version="1.0" encoding="utf-8"?>
-<w:numbering xmlns:wpc="http://schemas.microsoft.com/office/word/2010/wordprocessingCanvas" xmlns:cx="http://schemas.microsoft.com/office/drawing/2014/chartex" xmlns:cx1="http://schemas.microsoft.com/office/drawing/2015/9/8/chartex" xmlns:cx2="http://schemas.microsoft.com/office/drawing/2015/10/21/chartex" xmlns:cx3="http://schemas.microsoft.com/office/drawing/2016/5/9/chartex" xmlns:cx4="http://schemas.microsoft.com/office/drawing/2016/5/10/chartex" xmlns:cx5="http://schemas.microsoft.com/office/drawing/2016/5/11/chartex" xmlns:cx6="http://schemas.microsoft.com/office/drawing/2016/5/12/chartex" xmlns:cx7="http://schemas.microsoft.com/office/drawing/2016/5/13/chartex" xmlns:cx8="http://schemas.microsoft.com/office/drawing/2016/5/14/chartex" xmlns:mc="http://schemas.openxmlformats.org/markup-compatibility/2006" xmlns:aink="http://schemas.microsoft.com/office/drawing/2016/ink" xmlns:am3d="http://schemas.microsoft.com/office/drawing/2017/model3d" xmlns:o="urn:schemas-microsoft-com:office:office" xmlns:r="http://schemas.openxmlformats.org/officeDocument/2006/relationships" xmlns:m="http://schemas.openxmlformats.org/officeDocument/2006/math" xmlns:v="urn:schemas-microsoft-com:vml" xmlns:wp14="http://schemas.microsoft.com/office/word/2010/wordprocessingDrawing" xmlns:wp="http://schemas.openxmlformats.org/drawingml/2006/wordprocessingDrawing" xmlns:w10="urn:schemas-microsoft-com:office:word" xmlns:w="http://schemas.openxmlformats.org/wordprocessingml/2006/main" xmlns:w14="http://schemas.microsoft.com/office/word/2010/wordml" xmlns:w15="http://schemas.microsoft.com/office/word/2012/wordml" xmlns:w16cid="http://schemas.microsoft.com/office/word/2016/wordml/cid" xmlns:w16se="http://schemas.microsoft.com/office/word/2015/wordml/symex" xmlns:wpg="http://schemas.microsoft.com/office/word/2010/wordprocessingGroup" xmlns:wpi="http://schemas.microsoft.com/office/word/2010/wordprocessingInk" xmlns:wne="http://schemas.microsoft.com/office/word/2006/wordml" xmlns:wps="http://schemas.microsoft.com/office/word/2010/wordprocessingShape" mc:Ignorable="w14 w15 w16se w16cid wp14">
+<w:numbering xmlns:wpc="http://schemas.microsoft.com/office/word/2010/wordprocessingCanvas" xmlns:cx="http://schemas.microsoft.com/office/drawing/2014/chartex" xmlns:cx1="http://schemas.microsoft.com/office/drawing/2015/9/8/chartex" xmlns:cx2="http://schemas.microsoft.com/office/drawing/2015/10/21/chartex" xmlns:cx3="http://schemas.microsoft.com/office/drawing/2016/5/9/chartex" xmlns:cx4="http://schemas.microsoft.com/office/drawing/2016/5/10/chartex" xmlns:cx5="http://schemas.microsoft.com/office/drawing/2016/5/11/chartex" xmlns:cx6="http://schemas.microsoft.com/office/drawing/2016/5/12/chartex" xmlns:cx7="http://schemas.microsoft.com/office/drawing/2016/5/13/chartex" xmlns:cx8="http://schemas.microsoft.com/office/drawing/2016/5/14/chartex" xmlns:mc="http://schemas.openxmlformats.org/markup-compatibility/2006" xmlns:aink="http://schemas.microsoft.com/office/drawing/2016/ink" xmlns:am3d="http://schemas.microsoft.com/office/drawing/2017/model3d" xmlns:o="urn:schemas-microsoft-com:office:office" xmlns:r="http://schemas.openxmlformats.org/officeDocument/2006/relationships" xmlns:m="http://schemas.openxmlformats.org/officeDocument/2006/math" xmlns:v="urn:schemas-microsoft-com:vml" xmlns:wp14="http://schemas.microsoft.com/office/word/2010/wordprocessingDrawing" xmlns:wp="http://schemas.openxmlformats.org/drawingml/2006/wordprocessingDrawing" xmlns:w10="urn:schemas-microsoft-com:office:word" xmlns:w="http://schemas.openxmlformats.org/wordprocessingml/2006/main" xmlns:w14="http://schemas.microsoft.com/office/word/2010/wordml" xmlns:w15="http://schemas.microsoft.com/office/word/2012/wordml" xmlns:w16cex="http://schemas.microsoft.com/office/word/2018/wordml/cex" xmlns:w16cid="http://schemas.microsoft.com/office/word/2016/wordml/cid" xmlns:w16="http://schemas.microsoft.com/office/word/2018/wordml" xmlns:w16se="http://schemas.microsoft.com/office/word/2015/wordml/symex" xmlns:wpg="http://schemas.microsoft.com/office/word/2010/wordprocessingGroup" xmlns:wpi="http://schemas.microsoft.com/office/word/2010/wordprocessingInk" xmlns:wne="http://schemas.microsoft.com/office/word/2006/wordml" xmlns:wps="http://schemas.microsoft.com/office/word/2010/wordprocessingShape" mc:Ignorable="w14 w15 w16se w16cid w16 w16cex wp14">
   <w:abstractNum w:abstractNumId="0" w15:restartNumberingAfterBreak="0">
     <w:nsid w:val="082528E2"/>
     <w:multiLevelType w:val="hybridMultilevel"/>
@@ -3061,7 +2861,7 @@
 </file>
 
 <file path=word/styles.xml><?xml version="1.0" encoding="utf-8"?>
-<w:styles xmlns:mc="http://schemas.openxmlformats.org/markup-compatibility/2006" xmlns:r="http://schemas.openxmlformats.org/officeDocument/2006/relationships" xmlns:w="http://schemas.openxmlformats.org/wordprocessingml/2006/main" xmlns:w14="http://schemas.microsoft.com/office/word/2010/wordml" xmlns:w15="http://schemas.microsoft.com/office/word/2012/wordml" xmlns:w16cid="http://schemas.microsoft.com/office/word/2016/wordml/cid" xmlns:w16se="http://schemas.microsoft.com/office/word/2015/wordml/symex" mc:Ignorable="w14 w15 w16se w16cid">
+<w:styles xmlns:mc="http://schemas.openxmlformats.org/markup-compatibility/2006" xmlns:r="http://schemas.openxmlformats.org/officeDocument/2006/relationships" xmlns:w="http://schemas.openxmlformats.org/wordprocessingml/2006/main" xmlns:w14="http://schemas.microsoft.com/office/word/2010/wordml" xmlns:w15="http://schemas.microsoft.com/office/word/2012/wordml" xmlns:w16cex="http://schemas.microsoft.com/office/word/2018/wordml/cex" xmlns:w16cid="http://schemas.microsoft.com/office/word/2016/wordml/cid" xmlns:w16="http://schemas.microsoft.com/office/word/2018/wordml" xmlns:w16se="http://schemas.microsoft.com/office/word/2015/wordml/symex" mc:Ignorable="w14 w15 w16se w16cid w16 w16cex">
   <w:docDefaults>
     <w:rPrDefault>
       <w:rPr>
@@ -3232,7 +3032,7 @@
     <w:lsdException w:name="Table Web 2" w:semiHidden="1" w:unhideWhenUsed="1"/>
     <w:lsdException w:name="Table Web 3" w:semiHidden="1" w:unhideWhenUsed="1"/>
     <w:lsdException w:name="Balloon Text" w:semiHidden="1" w:unhideWhenUsed="1"/>
-    <w:lsdException w:name="Table Grid" w:semiHidden="1" w:uiPriority="39" w:unhideWhenUsed="1"/>
+    <w:lsdException w:name="Table Grid" w:uiPriority="39"/>
     <w:lsdException w:name="Table Theme" w:semiHidden="1" w:unhideWhenUsed="1"/>
     <w:lsdException w:name="Placeholder Text" w:semiHidden="1"/>
     <w:lsdException w:name="No Spacing" w:uiPriority="1" w:qFormat="1"/>

</xml_diff>